<commit_message>
fetch formulas and Image from doc
</commit_message>
<xml_diff>
--- a/sampleDocs/demoDOC3 Image.docx
+++ b/sampleDocs/demoDOC3 Image.docx
@@ -10,6 +10,7 @@
         <w:rPr>
           <w:rtl w:val="0"/>
         </w:rPr>
+        <w:tab/>
       </w:r>
     </w:p>
     <w:tbl>
@@ -91,7 +92,48 @@
               <w:rPr>
                 <w:rtl w:val="0"/>
               </w:rPr>
-              <w:t xml:space="preserve">Select three figures out of the following five figures which when fitted into each other would form a square. </w:t>
+              <w:t xml:space="preserve">Select three figures out of the following </w:t>
+            </w:r>
+            <w:r>
+              <w:rPr/>
+              <w:drawing>
+                <wp:inline distB="114300" distT="114300" distL="114300" distR="114300">
+                  <wp:extent cx="190500" cy="190500"/>
+                  <wp:effectExtent b="0" l="0" r="0" t="0"/>
+                  <wp:docPr id="6" name="image2.png"/>
+                  <a:graphic>
+                    <a:graphicData uri="http://schemas.openxmlformats.org/drawingml/2006/picture">
+                      <pic:pic>
+                        <pic:nvPicPr>
+                          <pic:cNvPr id="0" name="image2.png"/>
+                          <pic:cNvPicPr preferRelativeResize="0"/>
+                        </pic:nvPicPr>
+                        <pic:blipFill>
+                          <a:blip r:embed="rId6"/>
+                          <a:srcRect b="0" l="0" r="0" t="0"/>
+                          <a:stretch>
+                            <a:fillRect/>
+                          </a:stretch>
+                        </pic:blipFill>
+                        <pic:spPr>
+                          <a:xfrm>
+                            <a:off x="0" y="0"/>
+                            <a:ext cx="190500" cy="190500"/>
+                          </a:xfrm>
+                          <a:prstGeom prst="rect"/>
+                          <a:ln/>
+                        </pic:spPr>
+                      </pic:pic>
+                    </a:graphicData>
+                  </a:graphic>
+                </wp:inline>
+              </w:drawing>
+            </w:r>
+            <w:r>
+              <w:rPr>
+                <w:rtl w:val="0"/>
+              </w:rPr>
+              <w:t xml:space="preserve"> figures which when fitted into each other would form a square. </w:t>
             </w:r>
           </w:p>
           <w:p>
@@ -105,16 +147,16 @@
                 <wp:inline distB="114300" distT="114300" distL="114300" distR="114300">
                   <wp:extent cx="2095500" cy="419100"/>
                   <wp:effectExtent b="0" l="0" r="0" t="0"/>
-                  <wp:docPr id="1" name="image3.png"/>
+                  <wp:docPr id="1" name="image4.png"/>
                   <a:graphic>
                     <a:graphicData uri="http://schemas.openxmlformats.org/drawingml/2006/picture">
                       <pic:pic>
                         <pic:nvPicPr>
-                          <pic:cNvPr id="0" name="image3.png"/>
+                          <pic:cNvPr id="0" name="image4.png"/>
                           <pic:cNvPicPr preferRelativeResize="0"/>
                         </pic:nvPicPr>
                         <pic:blipFill>
-                          <a:blip r:embed="rId6"/>
+                          <a:blip r:embed="rId7"/>
                           <a:srcRect b="0" l="0" r="0" t="0"/>
                           <a:stretch>
                             <a:fillRect/>
@@ -282,7 +324,7 @@
                           <pic:cNvPicPr preferRelativeResize="0"/>
                         </pic:nvPicPr>
                         <pic:blipFill>
-                          <a:blip r:embed="rId7"/>
+                          <a:blip r:embed="rId8"/>
                           <a:srcRect b="0" l="0" r="0" t="0"/>
                           <a:stretch>
                             <a:fillRect/>
@@ -465,16 +507,16 @@
                 <wp:inline distB="114300" distT="114300" distL="114300" distR="114300">
                   <wp:extent cx="2543175" cy="3009900"/>
                   <wp:effectExtent b="0" l="0" r="0" t="0"/>
-                  <wp:docPr id="2" name="image4.png"/>
+                  <wp:docPr id="2" name="image3.png"/>
                   <a:graphic>
                     <a:graphicData uri="http://schemas.openxmlformats.org/drawingml/2006/picture">
                       <pic:pic>
                         <pic:nvPicPr>
-                          <pic:cNvPr id="0" name="image4.png"/>
+                          <pic:cNvPr id="0" name="image3.png"/>
                           <pic:cNvPicPr preferRelativeResize="0"/>
                         </pic:nvPicPr>
                         <pic:blipFill>
-                          <a:blip r:embed="rId8"/>
+                          <a:blip r:embed="rId9"/>
                           <a:srcRect b="0" l="0" r="0" t="0"/>
                           <a:stretch>
                             <a:fillRect/>
@@ -645,16 +687,16 @@
                 <wp:inline distB="114300" distT="114300" distL="114300" distR="114300">
                   <wp:extent cx="2876550" cy="771525"/>
                   <wp:effectExtent b="0" l="0" r="0" t="0"/>
-                  <wp:docPr id="4" name="image2.png"/>
+                  <wp:docPr id="4" name="image6.png"/>
                   <a:graphic>
                     <a:graphicData uri="http://schemas.openxmlformats.org/drawingml/2006/picture">
                       <pic:pic>
                         <pic:nvPicPr>
-                          <pic:cNvPr id="0" name="image2.png"/>
+                          <pic:cNvPr id="0" name="image6.png"/>
                           <pic:cNvPicPr preferRelativeResize="0"/>
                         </pic:nvPicPr>
                         <pic:blipFill>
-                          <a:blip r:embed="rId9"/>
+                          <a:blip r:embed="rId10"/>
                           <a:srcRect b="0" l="0" r="0" t="0"/>
                           <a:stretch>
                             <a:fillRect/>
@@ -846,7 +888,7 @@
                           <pic:cNvPicPr preferRelativeResize="0"/>
                         </pic:nvPicPr>
                         <pic:blipFill>
-                          <a:blip r:embed="rId10"/>
+                          <a:blip r:embed="rId11"/>
                           <a:srcRect b="0" l="0" r="0" t="0"/>
                           <a:stretch>
                             <a:fillRect/>
@@ -970,7 +1012,7 @@
       </w:r>
     </w:p>
     <w:sectPr>
-      <w:headerReference r:id="rId11" w:type="default"/>
+      <w:headerReference r:id="rId12" w:type="default"/>
       <w:pgSz w:h="15840" w:w="12240" w:orient="portrait"/>
       <w:pgMar w:bottom="1440" w:top="1440" w:left="1440" w:right="1440" w:header="720" w:footer="720"/>
       <w:pgNumType w:start="1"/>

</xml_diff>